<commit_message>
He intentado hacer que funcione el formulario de contacto desde la plantilla template.xhtml pero no se si funciona pq no me funciona la conexion con la base de datos. Puede ser eso o algo mal en el web.xml
</commit_message>
<xml_diff>
--- a/TablasProyecto.docx
+++ b/TablasProyecto.docx
@@ -1377,101 +1377,143 @@
       <w:pPr>
         <w:ind w:left="360"/>
       </w:pPr>
+    </w:p>
+    <w:p>
+      <w:pPr>
+        <w:pStyle w:val="Prrafodelista"/>
+        <w:numPr>
+          <w:ilvl w:val="0"/>
+          <w:numId w:val="7"/>
+        </w:numPr>
+      </w:pPr>
+      <w:r>
+        <w:t>Usuarios: DNI, contraseña y tipo</w:t>
+      </w:r>
+      <w:r>
+        <w:br/>
+      </w:r>
+    </w:p>
+    <w:p>
+      <w:pPr>
+        <w:pStyle w:val="Prrafodelista"/>
+        <w:rPr>
+          <w:highlight w:val="yellow"/>
+          <w:lang w:val="en-US"/>
+        </w:rPr>
+      </w:pPr>
+      <w:r>
+        <w:rPr>
+          <w:highlight w:val="yellow"/>
+          <w:lang w:val="en-US"/>
+        </w:rPr>
+        <w:t xml:space="preserve">CREATE TABLE </w:t>
+      </w:r>
+      <w:proofErr w:type="gramStart"/>
+      <w:r>
+        <w:rPr>
+          <w:highlight w:val="yellow"/>
+          <w:lang w:val="en-US"/>
+        </w:rPr>
+        <w:t>USUARIOS(</w:t>
+      </w:r>
+      <w:proofErr w:type="gramEnd"/>
+      <w:r>
+        <w:rPr>
+          <w:highlight w:val="yellow"/>
+          <w:lang w:val="en-US"/>
+        </w:rPr>
+        <w:t>DNI VARCHAR(20), PASSWORD VARCHAR(30),TIPO TEXT, PRIMARY KEY (DNI</w:t>
+      </w:r>
+      <w:r>
+        <w:rPr>
+          <w:highlight w:val="yellow"/>
+          <w:lang w:val="en-US"/>
+        </w:rPr>
+        <w:t>)</w:t>
+      </w:r>
+      <w:r>
+        <w:rPr>
+          <w:highlight w:val="yellow"/>
+          <w:lang w:val="en-US"/>
+        </w:rPr>
+        <w:t>);</w:t>
+      </w:r>
+    </w:p>
+    <w:p>
+      <w:pPr>
+        <w:pStyle w:val="Prrafodelista"/>
+        <w:rPr>
+          <w:lang w:val="en-US"/>
+        </w:rPr>
+      </w:pPr>
+    </w:p>
+    <w:p>
+      <w:pPr>
+        <w:pStyle w:val="Prrafodelista"/>
+        <w:rPr>
+          <w:highlight w:val="yellow"/>
+        </w:rPr>
+      </w:pPr>
+      <w:r>
+        <w:rPr>
+          <w:highlight w:val="yellow"/>
+        </w:rPr>
+        <w:t>INSERT INTO USUARIOS (DNI, PASSWORD, TIPO) VALUES ("1234","ADMIN","ADMIN"</w:t>
+      </w:r>
+      <w:proofErr w:type="gramStart"/>
+      <w:r>
+        <w:rPr>
+          <w:highlight w:val="yellow"/>
+        </w:rPr>
+        <w:t>),(</w:t>
+      </w:r>
+      <w:proofErr w:type="gramEnd"/>
+      <w:r>
+        <w:rPr>
+          <w:highlight w:val="yellow"/>
+        </w:rPr>
+        <w:t>"2345","IÑAKI","SOCIO"),("3456","COLITA","SOCIO"),("8764","USP","SOCIO"),("2309","CHUKI","SOCIO");</w:t>
+      </w:r>
+    </w:p>
+    <w:p>
+      <w:pPr>
+        <w:pStyle w:val="Prrafodelista"/>
+      </w:pPr>
+    </w:p>
+    <w:p>
+      <w:pPr>
+        <w:pStyle w:val="Prrafodelista"/>
+        <w:numPr>
+          <w:ilvl w:val="0"/>
+          <w:numId w:val="7"/>
+        </w:numPr>
+      </w:pPr>
+      <w:r>
+        <w:t>Formulario contacto: identificador, nombre, mail, texto</w:t>
+      </w:r>
+      <w:r>
+        <w:br/>
+      </w:r>
       <w:bookmarkStart w:id="0" w:name="_GoBack"/>
       <w:bookmarkEnd w:id="0"/>
     </w:p>
     <w:p>
       <w:pPr>
         <w:pStyle w:val="Prrafodelista"/>
-        <w:numPr>
-          <w:ilvl w:val="0"/>
-          <w:numId w:val="7"/>
-        </w:numPr>
-      </w:pPr>
-      <w:r>
-        <w:t>Usuarios: DNI, contraseña y tipo</w:t>
-      </w:r>
-      <w:r>
-        <w:br/>
-      </w:r>
-    </w:p>
-    <w:p>
-      <w:pPr>
-        <w:pStyle w:val="Prrafodelista"/>
-        <w:rPr>
-          <w:highlight w:val="yellow"/>
-          <w:lang w:val="en-US"/>
-        </w:rPr>
-      </w:pPr>
-      <w:r>
-        <w:rPr>
-          <w:highlight w:val="yellow"/>
-          <w:lang w:val="en-US"/>
-        </w:rPr>
-        <w:t xml:space="preserve">CREATE TABLE </w:t>
-      </w:r>
-      <w:proofErr w:type="gramStart"/>
-      <w:r>
-        <w:rPr>
-          <w:highlight w:val="yellow"/>
-          <w:lang w:val="en-US"/>
-        </w:rPr>
-        <w:t>USUARIOS(</w:t>
-      </w:r>
-      <w:proofErr w:type="gramEnd"/>
-      <w:r>
-        <w:rPr>
-          <w:highlight w:val="yellow"/>
-          <w:lang w:val="en-US"/>
-        </w:rPr>
-        <w:t>DNI VARCHAR(20), PASSWORD VARCHAR(30),TIPO TEXT, PRIMARY KEY (DNI</w:t>
-      </w:r>
-      <w:r>
-        <w:rPr>
-          <w:highlight w:val="yellow"/>
-          <w:lang w:val="en-US"/>
-        </w:rPr>
-        <w:t>)</w:t>
-      </w:r>
-      <w:r>
-        <w:rPr>
-          <w:highlight w:val="yellow"/>
-          <w:lang w:val="en-US"/>
-        </w:rPr>
-        <w:t>);</w:t>
-      </w:r>
-    </w:p>
-    <w:p>
-      <w:pPr>
-        <w:pStyle w:val="Prrafodelista"/>
-        <w:rPr>
-          <w:lang w:val="en-US"/>
-        </w:rPr>
-      </w:pPr>
-    </w:p>
-    <w:p>
-      <w:pPr>
-        <w:pStyle w:val="Prrafodelista"/>
-      </w:pPr>
-      <w:r>
-        <w:rPr>
-          <w:highlight w:val="yellow"/>
-        </w:rPr>
-        <w:t>INSERT INTO USUARIOS (DNI, PASSWORD, TIPO) VALUES ("1234","ADMIN","ADMIN"</w:t>
-      </w:r>
-      <w:proofErr w:type="gramStart"/>
-      <w:r>
-        <w:rPr>
-          <w:highlight w:val="yellow"/>
-        </w:rPr>
-        <w:t>),(</w:t>
-      </w:r>
-      <w:proofErr w:type="gramEnd"/>
-      <w:r>
-        <w:rPr>
-          <w:highlight w:val="yellow"/>
-        </w:rPr>
-        <w:t>"2345","IÑAKI","SOCIO"),("3456","COLITA","SOCIO"),("8764","USP","SOCIO"),("2309","CHUKI","SOCIO");</w:t>
+      </w:pPr>
+    </w:p>
+    <w:p>
+      <w:pPr>
+        <w:pStyle w:val="Prrafodelista"/>
+        <w:rPr>
+          <w:highlight w:val="yellow"/>
+        </w:rPr>
+      </w:pPr>
+      <w:r>
+        <w:rPr>
+          <w:highlight w:val="yellow"/>
+        </w:rPr>
+        <w:t>create table if not exists CONTACTO (ID_FORMULARIO INT NOT NULL AUTO_INCREMENT, NOMBRE TEXT, EMAIL TEXT, MENSAJE TEXT, PRIMARY KEY(ID_FORMULARIO));</w:t>
       </w:r>
     </w:p>
     <w:sectPr>
@@ -2872,6 +2914,21 @@
 </file>
 
 <file path=customXml/item1.xml><?xml version="1.0" encoding="utf-8"?>
+<?mso-contentType ?>
+<FormTemplates xmlns="http://schemas.microsoft.com/sharepoint/v3/contenttype/forms">
+  <Display>DocumentLibraryForm</Display>
+  <Edit>DocumentLibraryForm</Edit>
+  <New>DocumentLibraryForm</New>
+</FormTemplates>
+</file>
+
+<file path=customXml/item2.xml><?xml version="1.0" encoding="utf-8"?>
+<p:properties xmlns:p="http://schemas.microsoft.com/office/2006/metadata/properties" xmlns:xsi="http://www.w3.org/2001/XMLSchema-instance" xmlns:pc="http://schemas.microsoft.com/office/infopath/2007/PartnerControls">
+  <documentManagement/>
+</p:properties>
+</file>
+
+<file path=customXml/item3.xml><?xml version="1.0" encoding="utf-8"?>
 <ct:contentTypeSchema xmlns:ct="http://schemas.microsoft.com/office/2006/metadata/contentType" xmlns:ma="http://schemas.microsoft.com/office/2006/metadata/properties/metaAttributes" ct:_="" ma:_="" ma:contentTypeName="Documento" ma:contentTypeID="0x010100EAA4D880DE4ABD49859EEF8FCCF0F20B" ma:contentTypeVersion="11" ma:contentTypeDescription="Crear nuevo documento." ma:contentTypeScope="" ma:versionID="3b9c6cb9354cdd000dc98ca79413271b">
   <xsd:schema xmlns:xsd="http://www.w3.org/2001/XMLSchema" xmlns:xs="http://www.w3.org/2001/XMLSchema" xmlns:p="http://schemas.microsoft.com/office/2006/metadata/properties" xmlns:ns3="80146d41-fa15-422e-9de4-81a7c99941f0" xmlns:ns4="1c7d056c-20bf-432a-8746-4f285837b1f9" targetNamespace="http://schemas.microsoft.com/office/2006/metadata/properties" ma:root="true" ma:fieldsID="20fe969a7d5d89494788aa55cb1d8219" ns3:_="" ns4:_="">
     <xsd:import namespace="80146d41-fa15-422e-9de4-81a7c99941f0"/>
@@ -3080,22 +3137,24 @@
 </ct:contentTypeSchema>
 </file>
 
-<file path=customXml/item2.xml><?xml version="1.0" encoding="utf-8"?>
-<p:properties xmlns:p="http://schemas.microsoft.com/office/2006/metadata/properties" xmlns:xsi="http://www.w3.org/2001/XMLSchema-instance" xmlns:pc="http://schemas.microsoft.com/office/infopath/2007/PartnerControls">
-  <documentManagement/>
-</p:properties>
+<file path=customXml/itemProps1.xml><?xml version="1.0" encoding="utf-8"?>
+<ds:datastoreItem xmlns:ds="http://schemas.openxmlformats.org/officeDocument/2006/customXml" ds:itemID="{E79F9ADF-82FE-4ADA-B515-0D4783DF2F33}">
+  <ds:schemaRefs>
+    <ds:schemaRef ds:uri="http://schemas.microsoft.com/sharepoint/v3/contenttype/forms"/>
+  </ds:schemaRefs>
+</ds:datastoreItem>
 </file>
 
-<file path=customXml/item3.xml><?xml version="1.0" encoding="utf-8"?>
-<?mso-contentType ?>
-<FormTemplates xmlns="http://schemas.microsoft.com/sharepoint/v3/contenttype/forms">
-  <Display>DocumentLibraryForm</Display>
-  <Edit>DocumentLibraryForm</Edit>
-  <New>DocumentLibraryForm</New>
-</FormTemplates>
+<file path=customXml/itemProps2.xml><?xml version="1.0" encoding="utf-8"?>
+<ds:datastoreItem xmlns:ds="http://schemas.openxmlformats.org/officeDocument/2006/customXml" ds:itemID="{2EDF00F1-741E-4621-9C99-465AA3C74304}">
+  <ds:schemaRefs>
+    <ds:schemaRef ds:uri="http://schemas.microsoft.com/office/2006/metadata/properties"/>
+    <ds:schemaRef ds:uri="http://schemas.microsoft.com/office/infopath/2007/PartnerControls"/>
+  </ds:schemaRefs>
+</ds:datastoreItem>
 </file>
 
-<file path=customXml/itemProps1.xml><?xml version="1.0" encoding="utf-8"?>
+<file path=customXml/itemProps3.xml><?xml version="1.0" encoding="utf-8"?>
 <ds:datastoreItem xmlns:ds="http://schemas.openxmlformats.org/officeDocument/2006/customXml" ds:itemID="{59637FC3-F3E9-46E3-8E52-9D44B74ADBB6}">
   <ds:schemaRefs>
     <ds:schemaRef ds:uri="http://schemas.microsoft.com/office/2006/metadata/contentType"/>
@@ -3112,21 +3171,4 @@
     <ds:schemaRef ds:uri="http://schemas.microsoft.com/internal/obd"/>
   </ds:schemaRefs>
 </ds:datastoreItem>
-</file>
-
-<file path=customXml/itemProps2.xml><?xml version="1.0" encoding="utf-8"?>
-<ds:datastoreItem xmlns:ds="http://schemas.openxmlformats.org/officeDocument/2006/customXml" ds:itemID="{2EDF00F1-741E-4621-9C99-465AA3C74304}">
-  <ds:schemaRefs>
-    <ds:schemaRef ds:uri="http://schemas.microsoft.com/office/2006/metadata/properties"/>
-    <ds:schemaRef ds:uri="http://schemas.microsoft.com/office/infopath/2007/PartnerControls"/>
-  </ds:schemaRefs>
-</ds:datastoreItem>
-</file>
-
-<file path=customXml/itemProps3.xml><?xml version="1.0" encoding="utf-8"?>
-<ds:datastoreItem xmlns:ds="http://schemas.openxmlformats.org/officeDocument/2006/customXml" ds:itemID="{E79F9ADF-82FE-4ADA-B515-0D4783DF2F33}">
-  <ds:schemaRefs>
-    <ds:schemaRef ds:uri="http://schemas.microsoft.com/sharepoint/v3/contenttype/forms"/>
-  </ds:schemaRefs>
-</ds:datastoreItem>
 </file>
</xml_diff>